<commit_message>
adicionando a parte de modificar atividade e renomeando alguns arquivos
</commit_message>
<xml_diff>
--- a/Documentação/Sprints/6ª Sprint Backlog/6ª SPRINT BACKLOG.docx
+++ b/Documentação/Sprints/6ª Sprint Backlog/6ª SPRINT BACKLOG.docx
@@ -118,10 +118,22 @@
             </w:r>
             <w:proofErr w:type="spellEnd"/>
           </w:p>
+          <w:p/>
+        </w:tc>
+      </w:tr>
+      <w:tr>
+        <w:tc>
+          <w:tcPr>
+            <w:tcW w:w="8494" w:type="dxa"/>
+          </w:tcPr>
           <w:p>
+            <w:r>
+              <w:t>- Aplicação do Mongo</w:t>
+            </w:r>
             <w:bookmarkStart w:id="0" w:name="_GoBack"/>
             <w:bookmarkEnd w:id="0"/>
           </w:p>
+          <w:p/>
         </w:tc>
       </w:tr>
     </w:tbl>

</xml_diff>